<commit_message>
Arm Motor code clean up
</commit_message>
<xml_diff>
--- a/StepperMotor/CaptainsWheelMotorPinLayout.docx
+++ b/StepperMotor/CaptainsWheelMotorPinLayout.docx
@@ -239,6 +239,39 @@
             </w:pPr>
             <w:r>
               <w:t>-</w:t>
+            </w:r>
+          </w:p>
+        </w:tc>
+      </w:tr>
+      <w:tr>
+        <w:trPr>
+          <w:trHeight w:val="502"/>
+        </w:trPr>
+        <w:tc>
+          <w:tcPr>
+            <w:tcW w:w="3269" w:type="dxa"/>
+            <w:vAlign w:val="center"/>
+          </w:tcPr>
+          <w:p>
+            <w:pPr>
+              <w:jc w:val="center"/>
+            </w:pPr>
+            <w:r>
+              <w:t>4</w:t>
+            </w:r>
+          </w:p>
+        </w:tc>
+        <w:tc>
+          <w:tcPr>
+            <w:tcW w:w="3269" w:type="dxa"/>
+            <w:vAlign w:val="center"/>
+          </w:tcPr>
+          <w:p>
+            <w:pPr>
+              <w:jc w:val="center"/>
+            </w:pPr>
+            <w:r>
+              <w:t>Main controller pin 6</w:t>
             </w:r>
           </w:p>
         </w:tc>

</xml_diff>